<commit_message>
Enchance Documents and Clean Code
</commit_message>
<xml_diff>
--- a/documentation/Commerce - FSD.v1.1.docx
+++ b/documentation/Commerce - FSD.v1.1.docx
@@ -2173,18 +2173,8 @@
                 <w:sz w:val="22"/>
                 <w:szCs w:val="22"/>
               </w:rPr>
-              <w:t xml:space="preserve">Dave </w:t>
-            </w:r>
-            <w:proofErr w:type="spellStart"/>
-            <w:r>
-              <w:rPr>
-                <w:color w:val="666666"/>
-                <w:sz w:val="22"/>
-                <w:szCs w:val="22"/>
-              </w:rPr>
-              <w:t>Mattheson</w:t>
-            </w:r>
-            <w:proofErr w:type="spellEnd"/>
+              <w:t>Dave Mattheson</w:t>
+            </w:r>
           </w:p>
         </w:tc>
       </w:tr>
@@ -2855,63 +2845,8 @@
       <w:r>
         <w:t>As a Admin, I want to be able add product to inventory so I can supply user demand.</w:t>
       </w:r>
-    </w:p>
-    <w:p>
-      <w:pPr>
-        <w:pBdr>
-          <w:top w:val="nil"/>
-          <w:left w:val="nil"/>
-          <w:bottom w:val="nil"/>
-          <w:right w:val="nil"/>
-          <w:between w:val="nil"/>
-        </w:pBdr>
-        <w:contextualSpacing w:val="0"/>
-      </w:pPr>
-    </w:p>
-    <w:p>
-      <w:pPr>
-        <w:pBdr>
-          <w:top w:val="nil"/>
-          <w:left w:val="nil"/>
-          <w:bottom w:val="nil"/>
-          <w:right w:val="nil"/>
-          <w:between w:val="nil"/>
-        </w:pBdr>
-        <w:contextualSpacing w:val="0"/>
-      </w:pPr>
-      <w:r>
-        <w:t>As a Ad</w:t>
-      </w:r>
-      <w:r>
-        <w:t>min, I want to be able to track</w:t>
-      </w:r>
-      <w:r>
-        <w:t xml:space="preserve"> of product </w:t>
-      </w:r>
-      <w:r>
-        <w:t>movement</w:t>
-      </w:r>
-      <w:r>
-        <w:t xml:space="preserve"> so that I can see what </w:t>
-      </w:r>
-      <w:r>
-        <w:t>should I re-supply.</w:t>
-      </w:r>
-    </w:p>
-    <w:p>
-      <w:pPr>
-        <w:pBdr>
-          <w:top w:val="nil"/>
-          <w:left w:val="nil"/>
-          <w:bottom w:val="nil"/>
-          <w:right w:val="nil"/>
-          <w:between w:val="nil"/>
-        </w:pBdr>
-        <w:contextualSpacing w:val="0"/>
-      </w:pPr>
-      <w:r>
-        <w:t xml:space="preserve"> </w:t>
-      </w:r>
+      <w:bookmarkStart w:id="19" w:name="_GoBack"/>
+      <w:bookmarkEnd w:id="19"/>
     </w:p>
     <w:p>
       <w:pPr>
@@ -2926,8 +2861,8 @@
         <w:spacing w:after="0" w:line="312" w:lineRule="auto"/>
         <w:contextualSpacing w:val="0"/>
       </w:pPr>
-      <w:bookmarkStart w:id="19" w:name="_5ppi5txuse5g" w:colFirst="0" w:colLast="0"/>
-      <w:bookmarkEnd w:id="19"/>
+      <w:bookmarkStart w:id="20" w:name="_5ppi5txuse5g" w:colFirst="0" w:colLast="0"/>
+      <w:bookmarkEnd w:id="20"/>
       <w:r>
         <w:t>Sitemap</w:t>
       </w:r>
@@ -2953,7 +2888,6 @@
           <w:noProof/>
           <w:lang w:val="en-US"/>
         </w:rPr>
-        <w:lastRenderedPageBreak/>
         <w:drawing>
           <wp:inline distT="19050" distB="19050" distL="19050" distR="19050">
             <wp:extent cx="5943600" cy="4292600"/>
@@ -3007,10 +2941,10 @@
           <w:i/>
         </w:rPr>
       </w:pPr>
-      <w:bookmarkStart w:id="20" w:name="_bk5qx5vt1mc0" w:colFirst="0" w:colLast="0"/>
-      <w:bookmarkStart w:id="21" w:name="_5qzll2a3ardr" w:colFirst="0" w:colLast="0"/>
-      <w:bookmarkEnd w:id="20"/>
+      <w:bookmarkStart w:id="21" w:name="_bk5qx5vt1mc0" w:colFirst="0" w:colLast="0"/>
+      <w:bookmarkStart w:id="22" w:name="_5qzll2a3ardr" w:colFirst="0" w:colLast="0"/>
       <w:bookmarkEnd w:id="21"/>
+      <w:bookmarkEnd w:id="22"/>
       <w:r>
         <w:t>Page Descriptions</w:t>
       </w:r>
@@ -3086,8 +3020,8 @@
                 <w:szCs w:val="22"/>
               </w:rPr>
             </w:pPr>
-            <w:bookmarkStart w:id="22" w:name="_yzev6be85sta" w:colFirst="0" w:colLast="0"/>
-            <w:bookmarkEnd w:id="22"/>
+            <w:bookmarkStart w:id="23" w:name="_yzev6be85sta" w:colFirst="0" w:colLast="0"/>
+            <w:bookmarkEnd w:id="23"/>
             <w:r>
               <w:rPr>
                 <w:color w:val="666666"/>
@@ -3133,8 +3067,8 @@
                 <w:szCs w:val="22"/>
               </w:rPr>
             </w:pPr>
-            <w:bookmarkStart w:id="23" w:name="_1a0cjglbg0if" w:colFirst="0" w:colLast="0"/>
-            <w:bookmarkEnd w:id="23"/>
+            <w:bookmarkStart w:id="24" w:name="_1a0cjglbg0if" w:colFirst="0" w:colLast="0"/>
+            <w:bookmarkEnd w:id="24"/>
             <w:r>
               <w:rPr>
                 <w:color w:val="666666"/>
@@ -3591,7 +3525,6 @@
               <w:contextualSpacing w:val="0"/>
             </w:pPr>
             <w:r>
-              <w:lastRenderedPageBreak/>
               <w:t>Product List</w:t>
             </w:r>
             <w:r>
@@ -3614,32 +3547,14 @@
               <w:t>/</w:t>
             </w:r>
             <w:r>
-              <w:t>product-list</w:t>
-            </w:r>
-            <w:proofErr w:type="gramStart"/>
-            <w:r>
-              <w:t>/?key</w:t>
-            </w:r>
-            <w:proofErr w:type="gramEnd"/>
-            <w:r>
-              <w:t>=</w:t>
-            </w:r>
-            <w:proofErr w:type="spellStart"/>
-            <w:r>
-              <w:t>category&amp;value</w:t>
-            </w:r>
-            <w:proofErr w:type="spellEnd"/>
-            <w:r>
-              <w:t>=</w:t>
+              <w:t>product-list/?key=category&amp;value=</w:t>
             </w:r>
             <w:r>
               <w:t>:</w:t>
             </w:r>
-            <w:proofErr w:type="spellStart"/>
             <w:r>
               <w:t>category_id</w:t>
             </w:r>
-            <w:proofErr w:type="spellEnd"/>
           </w:p>
           <w:p>
             <w:pPr>
@@ -3683,29 +3598,8 @@
               <w:contextualSpacing w:val="0"/>
             </w:pPr>
             <w:r>
-              <w:t>/product-list</w:t>
-            </w:r>
-            <w:proofErr w:type="gramStart"/>
-            <w:r>
-              <w:t>/?key</w:t>
-            </w:r>
-            <w:proofErr w:type="gramEnd"/>
-            <w:r>
-              <w:t>=</w:t>
-            </w:r>
-            <w:proofErr w:type="spellStart"/>
-            <w:r>
-              <w:t>manufacturer&amp;value</w:t>
-            </w:r>
-            <w:proofErr w:type="spellEnd"/>
-            <w:r>
-              <w:t>=:</w:t>
-            </w:r>
-            <w:proofErr w:type="spellStart"/>
-            <w:r>
-              <w:t>manufacturer_id</w:t>
-            </w:r>
-            <w:proofErr w:type="spellEnd"/>
+              <w:t>/product-list/?key=manufacturer&amp;value=:manufacturer_id</w:t>
+            </w:r>
           </w:p>
           <w:p>
             <w:pPr>
@@ -3852,19 +3746,9 @@
             <w:r>
               <w:t xml:space="preserve"> </w:t>
             </w:r>
-            <w:proofErr w:type="gramStart"/>
-            <w:r>
-              <w:t>/:</w:t>
-            </w:r>
-            <w:proofErr w:type="spellStart"/>
-            <w:r>
-              <w:t>product</w:t>
-            </w:r>
-            <w:proofErr w:type="gramEnd"/>
-            <w:r>
-              <w:t>_id</w:t>
-            </w:r>
-            <w:proofErr w:type="spellEnd"/>
+            <w:r>
+              <w:t>/:product_id</w:t>
+            </w:r>
           </w:p>
           <w:p>
             <w:pPr>
@@ -4083,13 +3967,8 @@
               </w:pBdr>
               <w:spacing w:line="240" w:lineRule="auto"/>
             </w:pPr>
-            <w:proofErr w:type="spellStart"/>
-            <w:r>
-              <w:t>Wishlist</w:t>
-            </w:r>
-            <w:proofErr w:type="spellEnd"/>
-            <w:r>
-              <w:t xml:space="preserve"> button</w:t>
+            <w:r>
+              <w:t>Wishlist button</w:t>
             </w:r>
           </w:p>
           <w:p>
@@ -4387,6 +4266,7 @@
               <w:contextualSpacing w:val="0"/>
             </w:pPr>
             <w:r>
+              <w:lastRenderedPageBreak/>
               <w:t xml:space="preserve">Payments </w:t>
             </w:r>
             <w:r>
@@ -4462,8 +4342,8 @@
           <w:szCs w:val="28"/>
         </w:rPr>
       </w:pPr>
-      <w:bookmarkStart w:id="24" w:name="_2o6d2a8n0vne" w:colFirst="0" w:colLast="0"/>
-      <w:bookmarkEnd w:id="24"/>
+      <w:bookmarkStart w:id="25" w:name="_2o6d2a8n0vne" w:colFirst="0" w:colLast="0"/>
+      <w:bookmarkEnd w:id="25"/>
     </w:p>
     <w:p>
       <w:pPr>
@@ -4758,7 +4638,6 @@
               <w:contextualSpacing w:val="0"/>
             </w:pPr>
             <w:r>
-              <w:lastRenderedPageBreak/>
               <w:t>Catalog API</w:t>
             </w:r>
             <w:r>
@@ -4778,15 +4657,7 @@
               <w:contextualSpacing w:val="0"/>
             </w:pPr>
             <w:r>
-              <w:t>/</w:t>
-            </w:r>
-            <w:proofErr w:type="spellStart"/>
-            <w:r>
-              <w:t>api</w:t>
-            </w:r>
-            <w:proofErr w:type="spellEnd"/>
-            <w:r>
-              <w:t>/&lt;version&gt;/manufacturer</w:t>
+              <w:t>/api/&lt;version&gt;/manufacturer</w:t>
             </w:r>
           </w:p>
           <w:p>
@@ -4906,13 +4777,8 @@
               <w:spacing w:line="240" w:lineRule="auto"/>
             </w:pPr>
             <w:r>
-              <w:t xml:space="preserve">Read </w:t>
-            </w:r>
-            <w:proofErr w:type="spellStart"/>
-            <w:r>
-              <w:t>Manifacturer</w:t>
-            </w:r>
-            <w:proofErr w:type="spellEnd"/>
+              <w:t>Read Manifacturer</w:t>
+            </w:r>
           </w:p>
           <w:p>
             <w:pPr>
@@ -5006,15 +4872,7 @@
               <w:contextualSpacing w:val="0"/>
             </w:pPr>
             <w:r>
-              <w:t>/</w:t>
-            </w:r>
-            <w:proofErr w:type="spellStart"/>
-            <w:r>
-              <w:t>api</w:t>
-            </w:r>
-            <w:proofErr w:type="spellEnd"/>
-            <w:r>
-              <w:t>/&lt;version&gt;</w:t>
+              <w:t>/api/&lt;version&gt;</w:t>
             </w:r>
             <w:r>
               <w:t>/product</w:t>
@@ -5258,15 +5116,7 @@
               <w:contextualSpacing w:val="0"/>
             </w:pPr>
             <w:r>
-              <w:t>/</w:t>
-            </w:r>
-            <w:proofErr w:type="spellStart"/>
-            <w:r>
-              <w:t>api</w:t>
-            </w:r>
-            <w:proofErr w:type="spellEnd"/>
-            <w:r>
-              <w:t>/&lt;version&gt;/category</w:t>
+              <w:t>/api/&lt;version&gt;/category</w:t>
             </w:r>
           </w:p>
           <w:p>
@@ -5480,15 +5330,7 @@
               <w:contextualSpacing w:val="0"/>
             </w:pPr>
             <w:r>
-              <w:t>/</w:t>
-            </w:r>
-            <w:proofErr w:type="spellStart"/>
-            <w:r>
-              <w:t>api</w:t>
-            </w:r>
-            <w:proofErr w:type="spellEnd"/>
-            <w:r>
-              <w:t>/&lt;version&gt;/basket</w:t>
+              <w:t>/api/&lt;version&gt;/basket</w:t>
             </w:r>
           </w:p>
           <w:p>
@@ -5699,13 +5541,8 @@
               <w:contextualSpacing w:val="0"/>
             </w:pPr>
             <w:r>
-              <w:t>/</w:t>
-            </w:r>
-            <w:proofErr w:type="spellStart"/>
-            <w:r>
-              <w:t>api</w:t>
-            </w:r>
-            <w:proofErr w:type="spellEnd"/>
+              <w:t>/api</w:t>
+            </w:r>
             <w:r>
               <w:t>/</w:t>
             </w:r>
@@ -5916,35 +5753,7 @@
         <w:rPr>
           <w:i/>
         </w:rPr>
-        <w:t xml:space="preserve">Note: Below are two examples of wireframes. One is a sketch of the side by side comparison module. Sketches are quick and if done correctly are enough for the development to work with. The other wireframes </w:t>
-      </w:r>
-      <w:proofErr w:type="gramStart"/>
-      <w:r>
-        <w:rPr>
-          <w:i/>
-        </w:rPr>
-        <w:t>is</w:t>
-      </w:r>
-      <w:proofErr w:type="gramEnd"/>
-      <w:r>
-        <w:rPr>
-          <w:i/>
-        </w:rPr>
-        <w:t xml:space="preserve"> of the cart page and was created in </w:t>
-      </w:r>
-      <w:proofErr w:type="spellStart"/>
-      <w:r>
-        <w:rPr>
-          <w:i/>
-        </w:rPr>
-        <w:t>Balsamiq</w:t>
-      </w:r>
-      <w:proofErr w:type="spellEnd"/>
-      <w:r>
-        <w:rPr>
-          <w:i/>
-        </w:rPr>
-        <w:t>, a prototyping tool. While these tools offer more features and consistency they are time consuming and not always required.</w:t>
+        <w:t>Note: Below are two examples of wireframes. One is a sketch of the side by side comparison module. Sketches are quick and if done correctly are enough for the development to work with. The other wireframes is of the cart page and was created in Balsamiq, a prototyping tool. While these tools offer more features and consistency they are time consuming and not always required.</w:t>
       </w:r>
     </w:p>
     <w:p>
@@ -5990,7 +5799,6 @@
           <w:noProof/>
           <w:lang w:val="en-US"/>
         </w:rPr>
-        <w:lastRenderedPageBreak/>
         <w:drawing>
           <wp:inline distT="0" distB="0" distL="0" distR="0" wp14:anchorId="1A00A029" wp14:editId="2BAD221A">
             <wp:extent cx="5943600" cy="3341370"/>
@@ -6041,8 +5849,8 @@
         <w:spacing w:after="0" w:line="312" w:lineRule="auto"/>
         <w:contextualSpacing w:val="0"/>
       </w:pPr>
-      <w:bookmarkStart w:id="25" w:name="_g4frd7jvo67s" w:colFirst="0" w:colLast="0"/>
-      <w:bookmarkEnd w:id="25"/>
+      <w:bookmarkStart w:id="26" w:name="_g4frd7jvo67s" w:colFirst="0" w:colLast="0"/>
+      <w:bookmarkEnd w:id="26"/>
       <w:r>
         <w:t>Non-Functional Requirements</w:t>
       </w:r>
@@ -6207,10 +6015,10 @@
           <w:i/>
         </w:rPr>
       </w:pPr>
-      <w:bookmarkStart w:id="26" w:name="_31jusgh454ko" w:colFirst="0" w:colLast="0"/>
-      <w:bookmarkStart w:id="27" w:name="_2s6dha8qwc20" w:colFirst="0" w:colLast="0"/>
-      <w:bookmarkEnd w:id="26"/>
+      <w:bookmarkStart w:id="27" w:name="_31jusgh454ko" w:colFirst="0" w:colLast="0"/>
+      <w:bookmarkStart w:id="28" w:name="_2s6dha8qwc20" w:colFirst="0" w:colLast="0"/>
       <w:bookmarkEnd w:id="27"/>
+      <w:bookmarkEnd w:id="28"/>
       <w:r>
         <w:t>Future Iterations</w:t>
       </w:r>
@@ -6239,6 +6047,7 @@
         <w:contextualSpacing w:val="0"/>
       </w:pPr>
       <w:r>
+        <w:lastRenderedPageBreak/>
         <w:t>Below is a list of all future features that will not be featured in the MVP release, but are important to keep in mind.</w:t>
       </w:r>
     </w:p>
@@ -6393,8 +6202,6 @@
               <w:spacing w:line="240" w:lineRule="auto"/>
               <w:contextualSpacing w:val="0"/>
             </w:pPr>
-            <w:bookmarkStart w:id="28" w:name="_GoBack"/>
-            <w:bookmarkEnd w:id="28"/>
             <w:r>
               <w:t>Wish List</w:t>
             </w:r>
@@ -6464,7 +6271,6 @@
               <w:contextualSpacing w:val="0"/>
             </w:pPr>
             <w:r>
-              <w:lastRenderedPageBreak/>
               <w:t>Share and Reports</w:t>
             </w:r>
           </w:p>

</xml_diff>